<commit_message>
uncommented download and unzip lines
Uncommented download and unzip lines and replaced one sub with gsub for
final project submission
</commit_message>
<xml_diff>
--- a/CODEBOOK.docx
+++ b/CODEBOOK.docx
@@ -338,15 +338,12 @@
       </w:r>
       <w:proofErr w:type="spellEnd"/>
       <w:r>
-        <w:t xml:space="preserve"> script.   The script will create </w:t>
-      </w:r>
-      <w:proofErr w:type="gramStart"/>
-      <w:r>
-        <w:t>a ./</w:t>
-      </w:r>
-      <w:proofErr w:type="gramEnd"/>
-      <w:r>
-        <w:t>data subdirectory of one does not already exist, and download the source data zip archive to this directory.</w:t>
+        <w:t xml:space="preserve"> script.   The script will create a</w:t>
+      </w:r>
+      <w:bookmarkStart w:id="0" w:name="_GoBack"/>
+      <w:bookmarkEnd w:id="0"/>
+      <w:r>
+        <w:t xml:space="preserve"> ./data subdirectory of one does not already exist, and download the source data zip archive to this directory.</w:t>
       </w:r>
     </w:p>
     <w:p>
@@ -1484,7 +1481,15 @@
       </w:r>
       <w:proofErr w:type="spellEnd"/>
       <w:r>
-        <w:t xml:space="preserve"> &lt;- (sub("\\.\\.$", "", </w:t>
+        <w:t xml:space="preserve"> &lt;- </w:t>
+      </w:r>
+      <w:proofErr w:type="spellStart"/>
+      <w:r>
+        <w:t>gsub</w:t>
+      </w:r>
+      <w:proofErr w:type="spellEnd"/>
+      <w:r>
+        <w:t xml:space="preserve">("\\.\\.$", "", </w:t>
       </w:r>
       <w:proofErr w:type="spellStart"/>
       <w:r>
@@ -1492,7 +1497,7 @@
       </w:r>
       <w:proofErr w:type="spellEnd"/>
       <w:r>
-        <w:t>))</w:t>
+        <w:t>)</w:t>
       </w:r>
     </w:p>
     <w:p/>
@@ -2418,8 +2423,6 @@
         </w:rPr>
         <w:t>1</w:t>
       </w:r>
-      <w:bookmarkStart w:id="0" w:name="_GoBack"/>
-      <w:bookmarkEnd w:id="0"/>
       <w:r>
         <w:rPr>
           <w:rFonts w:ascii="Lucida Console" w:eastAsia="Times New Roman" w:hAnsi="Lucida Console" w:cs="Courier New"/>

</xml_diff>